<commit_message>
Ajout de la classe SpringSecurityConfig
</commit_message>
<xml_diff>
--- a/src/main/resources/static/conception/Maquette.docx
+++ b/src/main/resources/static/conception/Maquette.docx
@@ -8,6 +8,137 @@
           <w:sz w:val="40"/>
         </w:rPr>
       </w:pPr>
+      <w:r>
+        <w:rPr>
+          <w:noProof/>
+          <w:sz w:val="12"/>
+          <w:lang w:eastAsia="fr-FR"/>
+        </w:rPr>
+        <w:pict>
+          <v:roundrect id="_x0000_s1031" style="position:absolute;margin-left:404.6pt;margin-top:166.25pt;width:307.85pt;height:38.5pt;z-index:251661312" arcsize="10923f" fillcolor="#0070c0" stroked="f" strokecolor="#f2f2f2 [3041]" strokeweight="3pt">
+            <v:shadow on="t" type="perspective" color="#243f60 [1604]" opacity=".5" offset="1pt" offset2="-1pt"/>
+            <v:textbox>
+              <w:txbxContent>
+                <w:p>
+                  <w:pPr>
+                    <w:jc w:val="center"/>
+                    <w:rPr>
+                      <w:color w:val="FFFFFF" w:themeColor="background1"/>
+                      <w:sz w:val="40"/>
+                    </w:rPr>
+                  </w:pPr>
+                  <w:r>
+                    <w:rPr>
+                      <w:color w:val="FFFFFF" w:themeColor="background1"/>
+                      <w:sz w:val="40"/>
+                    </w:rPr>
+                    <w:t>Se connecter</w:t>
+                  </w:r>
+                </w:p>
+              </w:txbxContent>
+            </v:textbox>
+          </v:roundrect>
+        </w:pict>
+      </w:r>
+      <w:r>
+        <w:rPr>
+          <w:noProof/>
+          <w:sz w:val="12"/>
+          <w:lang w:eastAsia="fr-FR"/>
+        </w:rPr>
+        <w:pict>
+          <v:shapetype id="_x0000_t202" coordsize="21600,21600" o:spt="202" path="m,l,21600r21600,l21600,xe">
+            <v:stroke joinstyle="miter"/>
+            <v:path gradientshapeok="t" o:connecttype="rect"/>
+          </v:shapetype>
+          <v:shape id="_x0000_s1030" type="#_x0000_t202" style="position:absolute;margin-left:404.6pt;margin-top:111.6pt;width:307.85pt;height:43.45pt;z-index:251660288">
+            <v:textbox>
+              <w:txbxContent>
+                <w:p>
+                  <w:pPr>
+                    <w:rPr>
+                      <w:color w:val="A6A6A6" w:themeColor="background1" w:themeShade="A6"/>
+                      <w:sz w:val="40"/>
+                    </w:rPr>
+                  </w:pPr>
+                  <w:r>
+                    <w:rPr>
+                      <w:color w:val="A6A6A6" w:themeColor="background1" w:themeShade="A6"/>
+                      <w:sz w:val="40"/>
+                    </w:rPr>
+                    <w:t>Veillez entrer votre mot de passe</w:t>
+                  </w:r>
+                </w:p>
+              </w:txbxContent>
+            </v:textbox>
+          </v:shape>
+        </w:pict>
+      </w:r>
+      <w:r>
+        <w:rPr>
+          <w:noProof/>
+          <w:sz w:val="12"/>
+          <w:lang w:eastAsia="fr-FR"/>
+        </w:rPr>
+        <w:pict>
+          <v:shape id="_x0000_s1029" type="#_x0000_t202" style="position:absolute;margin-left:404.6pt;margin-top:59.5pt;width:307.85pt;height:40.95pt;z-index:251659264">
+            <v:textbox>
+              <w:txbxContent>
+                <w:p>
+                  <w:pPr>
+                    <w:rPr>
+                      <w:color w:val="A6A6A6" w:themeColor="background1" w:themeShade="A6"/>
+                      <w:sz w:val="44"/>
+                    </w:rPr>
+                  </w:pPr>
+                  <w:r>
+                    <w:rPr>
+                      <w:color w:val="A6A6A6" w:themeColor="background1" w:themeShade="A6"/>
+                      <w:sz w:val="44"/>
+                    </w:rPr>
+                    <w:t xml:space="preserve">Veillez entrer votre email </w:t>
+                  </w:r>
+                </w:p>
+              </w:txbxContent>
+            </v:textbox>
+          </v:shape>
+        </w:pict>
+      </w:r>
+      <w:r>
+        <w:rPr>
+          <w:sz w:val="40"/>
+        </w:rPr>
+        <w:t>Page d’</w:t>
+      </w:r>
+      <w:r>
+        <w:rPr>
+          <w:sz w:val="40"/>
+        </w:rPr>
+        <w:t>accueil</w:t>
+      </w:r>
+    </w:p>
+    <w:p>
+      <w:r>
+        <w:rPr>
+          <w:noProof/>
+          <w:sz w:val="12"/>
+          <w:lang w:eastAsia="fr-FR"/>
+        </w:rPr>
+        <w:pict>
+          <v:shape id="_x0000_s1028" type="#_x0000_t202" style="position:absolute;margin-left:379.75pt;margin-top:.3pt;width:356.3pt;height:262.75pt;z-index:251658240">
+            <v:textbox>
+              <w:txbxContent>
+                <w:p/>
+              </w:txbxContent>
+            </v:textbox>
+          </v:shape>
+        </w:pict>
+      </w:r>
+    </w:p>
+    <w:p/>
+    <w:p/>
+    <w:p/>
+    <w:p>
       <w:r>
         <w:rPr>
           <w:noProof/>
@@ -38,12 +169,15 @@
             </v:handles>
             <o:lock v:ext="edit" text="t" shapetype="t"/>
           </v:shapetype>
-          <v:shape id="_x0000_s1033" type="#_x0000_t136" style="position:absolute;margin-left:3.35pt;margin-top:73.15pt;width:244.85pt;height:155.15pt;z-index:-251652096" fillcolor="#17365d [2415]" stroked="f">
+          <v:shape id="_x0000_s1033" type="#_x0000_t136" style="position:absolute;margin-left:39.35pt;margin-top:15.2pt;width:249.8pt;height:81.65pt;z-index:-251652096" fillcolor="#17365d [2415]" stroked="f">
             <v:shadow on="t" color="#b2b2b2" opacity="52429f" offset="3pt"/>
             <v:textpath style="font-family:&quot;Times New Roman&quot;;v-text-kern:t" trim="t" fitpath="t" string="QuiZ"/>
           </v:shape>
         </w:pict>
       </w:r>
+    </w:p>
+    <w:p/>
+    <w:p>
       <w:r>
         <w:rPr>
           <w:noProof/>
@@ -51,27 +185,7 @@
           <w:lang w:eastAsia="fr-FR"/>
         </w:rPr>
         <w:pict>
-          <v:shapetype id="_x0000_t202" coordsize="21600,21600" o:spt="202" path="m,l,21600r21600,l21600,xe">
-            <v:stroke joinstyle="miter"/>
-            <v:path gradientshapeok="t" o:connecttype="rect"/>
-          </v:shapetype>
-          <v:shape id="_x0000_s1028" type="#_x0000_t202" style="position:absolute;margin-left:379.75pt;margin-top:38.4pt;width:356.3pt;height:273.1pt;z-index:251658240">
-            <v:textbox>
-              <w:txbxContent>
-                <w:p/>
-              </w:txbxContent>
-            </v:textbox>
-          </v:shape>
-        </w:pict>
-      </w:r>
-      <w:r>
-        <w:rPr>
-          <w:noProof/>
-          <w:sz w:val="12"/>
-          <w:lang w:eastAsia="fr-FR"/>
-        </w:rPr>
-        <w:pict>
-          <v:shape id="_x0000_s1032" type="#_x0000_t202" style="position:absolute;margin-left:404.6pt;margin-top:228.3pt;width:296.7pt;height:58.35pt;z-index:251662336" stroked="f">
+          <v:shape id="_x0000_s1032" type="#_x0000_t202" style="position:absolute;margin-left:409.1pt;margin-top:20.4pt;width:259.55pt;height:59pt;z-index:251662336" stroked="f">
             <v:textbox>
               <w:txbxContent>
                 <w:p>
@@ -100,61 +214,31 @@
           </v:shape>
         </w:pict>
       </w:r>
-      <w:r>
-        <w:rPr>
-          <w:noProof/>
-          <w:sz w:val="12"/>
-          <w:lang w:eastAsia="fr-FR"/>
-        </w:rPr>
-        <w:pict>
-          <v:roundrect id="_x0000_s1031" style="position:absolute;margin-left:404.6pt;margin-top:166.25pt;width:307.85pt;height:38.5pt;z-index:251661312" arcsize="10923f" fillcolor="#0070c0" stroked="f" strokecolor="#f2f2f2 [3041]" strokeweight="3pt">
-            <v:shadow on="t" type="perspective" color="#243f60 [1604]" opacity=".5" offset="1pt" offset2="-1pt"/>
+    </w:p>
+    <w:p/>
+    <w:p>
+      <w:r>
+        <w:rPr>
+          <w:noProof/>
+          <w:lang w:eastAsia="fr-FR"/>
+        </w:rPr>
+        <w:pict>
+          <v:shape id="_x0000_s1034" type="#_x0000_t202" style="position:absolute;margin-left:54.35pt;margin-top:-.45pt;width:210.8pt;height:45.5pt;z-index:251665408" stroked="f">
             <v:textbox>
               <w:txbxContent>
                 <w:p>
                   <w:pPr>
-                    <w:jc w:val="center"/>
-                    <w:rPr>
-                      <w:color w:val="FFFFFF" w:themeColor="background1"/>
-                      <w:sz w:val="40"/>
-                    </w:rPr>
-                  </w:pPr>
-                  <w:r>
-                    <w:rPr>
-                      <w:color w:val="FFFFFF" w:themeColor="background1"/>
-                      <w:sz w:val="40"/>
-                    </w:rPr>
-                    <w:t>Se connecter</w:t>
-                  </w:r>
-                </w:p>
-              </w:txbxContent>
-            </v:textbox>
-          </v:roundrect>
-        </w:pict>
-      </w:r>
-      <w:r>
-        <w:rPr>
-          <w:noProof/>
-          <w:sz w:val="12"/>
-          <w:lang w:eastAsia="fr-FR"/>
-        </w:rPr>
-        <w:pict>
-          <v:shape id="_x0000_s1030" type="#_x0000_t202" style="position:absolute;margin-left:404.6pt;margin-top:111.6pt;width:307.85pt;height:43.45pt;z-index:251660288">
-            <v:textbox>
-              <w:txbxContent>
-                <w:p>
-                  <w:pPr>
-                    <w:rPr>
-                      <w:color w:val="A6A6A6" w:themeColor="background1" w:themeShade="A6"/>
-                      <w:sz w:val="40"/>
-                    </w:rPr>
-                  </w:pPr>
-                  <w:r>
-                    <w:rPr>
-                      <w:color w:val="A6A6A6" w:themeColor="background1" w:themeShade="A6"/>
-                      <w:sz w:val="40"/>
-                    </w:rPr>
-                    <w:t>Veillez entrer votre mot de passe</w:t>
+                    <w:rPr>
+                      <w:i/>
+                      <w:sz w:val="52"/>
+                    </w:rPr>
+                  </w:pPr>
+                  <w:r>
+                    <w:rPr>
+                      <w:i/>
+                      <w:sz w:val="52"/>
+                    </w:rPr>
+                    <w:t>Our Ouiz platform</w:t>
                   </w:r>
                 </w:p>
               </w:txbxContent>
@@ -162,88 +246,7 @@
           </v:shape>
         </w:pict>
       </w:r>
-      <w:r>
-        <w:rPr>
-          <w:noProof/>
-          <w:sz w:val="12"/>
-          <w:lang w:eastAsia="fr-FR"/>
-        </w:rPr>
-        <w:pict>
-          <v:shape id="_x0000_s1029" type="#_x0000_t202" style="position:absolute;margin-left:404.6pt;margin-top:59.5pt;width:307.85pt;height:40.95pt;z-index:251659264">
-            <v:textbox>
-              <w:txbxContent>
-                <w:p>
-                  <w:pPr>
-                    <w:rPr>
-                      <w:color w:val="A6A6A6" w:themeColor="background1" w:themeShade="A6"/>
-                      <w:sz w:val="44"/>
-                    </w:rPr>
-                  </w:pPr>
-                  <w:r>
-                    <w:rPr>
-                      <w:color w:val="A6A6A6" w:themeColor="background1" w:themeShade="A6"/>
-                      <w:sz w:val="44"/>
-                    </w:rPr>
-                    <w:t xml:space="preserve">Veillez entrer votre email </w:t>
-                  </w:r>
-                </w:p>
-              </w:txbxContent>
-            </v:textbox>
-          </v:shape>
-        </w:pict>
-      </w:r>
-      <w:r>
-        <w:rPr>
-          <w:sz w:val="40"/>
-        </w:rPr>
-        <w:t>Page d’</w:t>
-      </w:r>
-      <w:r>
-        <w:rPr>
-          <w:sz w:val="40"/>
-        </w:rPr>
-        <w:t>accueil</w:t>
-      </w:r>
-    </w:p>
-    <w:p/>
-    <w:p/>
-    <w:p/>
-    <w:p/>
-    <w:p/>
-    <w:p/>
-    <w:p/>
-    <w:p>
-      <w:r>
-        <w:rPr>
-          <w:noProof/>
-          <w:lang w:eastAsia="fr-FR"/>
-        </w:rPr>
-        <w:pict>
-          <v:shape id="_x0000_s1034" type="#_x0000_t202" style="position:absolute;margin-left:3.35pt;margin-top:5.95pt;width:301.65pt;height:58.35pt;z-index:251665408" stroked="f">
-            <v:textbox>
-              <w:txbxContent>
-                <w:p>
-                  <w:pPr>
-                    <w:rPr>
-                      <w:i/>
-                      <w:sz w:val="56"/>
-                    </w:rPr>
-                  </w:pPr>
-                  <w:r>
-                    <w:rPr>
-                      <w:i/>
-                      <w:sz w:val="56"/>
-                    </w:rPr>
-                    <w:t>Our Ouiz platform</w:t>
-                  </w:r>
-                </w:p>
-              </w:txbxContent>
-            </v:textbox>
-          </v:shape>
-        </w:pict>
-      </w:r>
-    </w:p>
-    <w:p/>
+    </w:p>
     <w:p>
       <w:r>
         <w:br w:type="page"/>
@@ -263,7 +266,7 @@
         </w:rPr>
         <w:lastRenderedPageBreak/>
         <w:pict>
-          <v:shape id="_x0000_s1035" type="#_x0000_t202" style="position:absolute;margin-left:155.1pt;margin-top:23.5pt;width:420.8pt;height:357.5pt;z-index:251666432">
+          <v:shape id="_x0000_s1035" type="#_x0000_t202" style="position:absolute;margin-left:158.1pt;margin-top:32.5pt;width:420.8pt;height:324.15pt;z-index:251666432">
             <v:textbox>
               <w:txbxContent>
                 <w:p>
@@ -274,7 +277,7 @@
                     </w:rPr>
                     <w:drawing>
                       <wp:inline distT="0" distB="0" distL="0" distR="0">
-                        <wp:extent cx="5045075" cy="614680"/>
+                        <wp:extent cx="5045075" cy="609600"/>
                         <wp:effectExtent l="19050" t="0" r="3175" b="0"/>
                         <wp:docPr id="11" name="Image 11"/>
                         <wp:cNvGraphicFramePr>
@@ -299,7 +302,7 @@
                               <pic:spPr bwMode="auto">
                                 <a:xfrm>
                                   <a:off x="0" y="0"/>
-                                  <a:ext cx="5045075" cy="614680"/>
+                                  <a:ext cx="5087117" cy="614680"/>
                                 </a:xfrm>
                                 <a:prstGeom prst="rect">
                                   <a:avLst/>
@@ -331,39 +334,7 @@
           <w:lang w:eastAsia="fr-FR"/>
         </w:rPr>
         <w:pict>
-          <v:roundrect id="_x0000_s1039" style="position:absolute;margin-left:165pt;margin-top:305.35pt;width:389.8pt;height:53.4pt;z-index:251670528" arcsize="10923f" fillcolor="#0070c0" stroked="f" strokecolor="#f2f2f2 [3041]" strokeweight="3pt">
-            <v:shadow on="t" type="perspective" color="#243f60 [1604]" opacity=".5" offset="1pt" offset2="-1pt"/>
-            <v:textbox>
-              <w:txbxContent>
-                <w:p>
-                  <w:pPr>
-                    <w:jc w:val="center"/>
-                    <w:rPr>
-                      <w:color w:val="FFFFFF" w:themeColor="background1"/>
-                      <w:sz w:val="52"/>
-                    </w:rPr>
-                  </w:pPr>
-                  <w:r>
-                    <w:rPr>
-                      <w:color w:val="FFFFFF" w:themeColor="background1"/>
-                      <w:sz w:val="52"/>
-                    </w:rPr>
-                    <w:t>S’inscrire</w:t>
-                  </w:r>
-                </w:p>
-              </w:txbxContent>
-            </v:textbox>
-          </v:roundrect>
-        </w:pict>
-      </w:r>
-      <w:r>
-        <w:rPr>
-          <w:noProof/>
-          <w:sz w:val="40"/>
-          <w:lang w:eastAsia="fr-FR"/>
-        </w:rPr>
-        <w:pict>
-          <v:shape id="_x0000_s1038" type="#_x0000_t202" style="position:absolute;margin-left:167.5pt;margin-top:232.05pt;width:389.8pt;height:53.4pt;z-index:251669504">
+          <v:shape id="_x0000_s1036" type="#_x0000_t202" style="position:absolute;margin-left:166.25pt;margin-top:96.65pt;width:396pt;height:47.15pt;z-index:251667456">
             <v:textbox>
               <w:txbxContent>
                 <w:p>
@@ -385,138 +356,138 @@
                       <w:color w:val="A6A6A6" w:themeColor="background1" w:themeShade="A6"/>
                       <w:sz w:val="48"/>
                     </w:rPr>
-                    <w:t xml:space="preserve"> mot de passe</w:t>
-                  </w:r>
-                </w:p>
-                <w:p/>
-              </w:txbxContent>
-            </v:textbox>
-          </v:shape>
-        </w:pict>
-      </w:r>
-      <w:r>
-        <w:rPr>
-          <w:noProof/>
-          <w:sz w:val="40"/>
-          <w:lang w:eastAsia="fr-FR"/>
-        </w:rPr>
-        <w:pict>
-          <v:shape id="_x0000_s1037" type="#_x0000_t202" style="position:absolute;margin-left:167.5pt;margin-top:165pt;width:396pt;height:48.45pt;z-index:251668480">
-            <v:textbox style="mso-next-textbox:#_x0000_s1037">
-              <w:txbxContent>
-                <w:p>
-                  <w:pPr>
+                    <w:t xml:space="preserve"> pré</w:t>
+                  </w:r>
+                  <w:r>
                     <w:rPr>
                       <w:color w:val="A6A6A6" w:themeColor="background1" w:themeShade="A6"/>
                       <w:sz w:val="48"/>
                     </w:rPr>
-                  </w:pPr>
-                  <w:r>
+                    <w:t>nom</w:t>
+                  </w:r>
+                </w:p>
+              </w:txbxContent>
+            </v:textbox>
+          </v:shape>
+        </w:pict>
+      </w:r>
+      <w:r>
+        <w:rPr>
+          <w:sz w:val="40"/>
+        </w:rPr>
+        <w:t>Page Inscription</w:t>
+      </w:r>
+    </w:p>
+    <w:p>
+      <w:pPr>
+        <w:rPr>
+          <w:sz w:val="40"/>
+        </w:rPr>
+      </w:pPr>
+    </w:p>
+    <w:p>
+      <w:pPr>
+        <w:rPr>
+          <w:sz w:val="40"/>
+        </w:rPr>
+      </w:pPr>
+    </w:p>
+    <w:p>
+      <w:pPr>
+        <w:rPr>
+          <w:sz w:val="40"/>
+        </w:rPr>
+      </w:pPr>
+    </w:p>
+    <w:p>
+      <w:pPr>
+        <w:rPr>
+          <w:sz w:val="40"/>
+        </w:rPr>
+      </w:pPr>
+      <w:r>
+        <w:rPr>
+          <w:noProof/>
+          <w:sz w:val="40"/>
+          <w:lang w:eastAsia="fr-FR"/>
+        </w:rPr>
+        <w:pict>
+          <v:shape id="_x0000_s1037" type="#_x0000_t202" style="position:absolute;margin-left:167.5pt;margin-top:3.7pt;width:396pt;height:48.45pt;z-index:251668480">
+            <v:textbox style="mso-next-textbox:#_x0000_s1037">
+              <w:txbxContent>
+                <w:p>
+                  <w:pPr>
                     <w:rPr>
                       <w:color w:val="A6A6A6" w:themeColor="background1" w:themeShade="A6"/>
                       <w:sz w:val="48"/>
                     </w:rPr>
-                    <w:t>Veillez entrez votre</w:t>
-                  </w:r>
+                  </w:pPr>
                   <w:r>
                     <w:rPr>
                       <w:color w:val="A6A6A6" w:themeColor="background1" w:themeShade="A6"/>
                       <w:sz w:val="48"/>
                     </w:rPr>
-                    <w:t xml:space="preserve"> login</w:t>
-                  </w:r>
-                </w:p>
-                <w:p/>
-              </w:txbxContent>
-            </v:textbox>
-          </v:shape>
-        </w:pict>
-      </w:r>
-      <w:r>
-        <w:rPr>
-          <w:noProof/>
-          <w:sz w:val="40"/>
-          <w:lang w:eastAsia="fr-FR"/>
-        </w:rPr>
-        <w:pict>
-          <v:shape id="_x0000_s1036" type="#_x0000_t202" style="position:absolute;margin-left:166.25pt;margin-top:96.65pt;width:396pt;height:47.15pt;z-index:251667456">
-            <v:textbox>
-              <w:txbxContent>
-                <w:p>
-                  <w:pPr>
+                    <w:t>Veillez entrez votre</w:t>
+                  </w:r>
+                  <w:r>
                     <w:rPr>
                       <w:color w:val="A6A6A6" w:themeColor="background1" w:themeShade="A6"/>
                       <w:sz w:val="48"/>
                     </w:rPr>
-                  </w:pPr>
-                  <w:r>
+                    <w:t xml:space="preserve"> login</w:t>
+                  </w:r>
+                </w:p>
+                <w:p/>
+              </w:txbxContent>
+            </v:textbox>
+          </v:shape>
+        </w:pict>
+      </w:r>
+    </w:p>
+    <w:p>
+      <w:pPr>
+        <w:rPr>
+          <w:sz w:val="40"/>
+        </w:rPr>
+      </w:pPr>
+      <w:r>
+        <w:rPr>
+          <w:noProof/>
+          <w:sz w:val="40"/>
+          <w:lang w:eastAsia="fr-FR"/>
+        </w:rPr>
+        <w:pict>
+          <v:shape id="_x0000_s1038" type="#_x0000_t202" style="position:absolute;margin-left:167.5pt;margin-top:26.65pt;width:396pt;height:53.4pt;z-index:251669504">
+            <v:textbox>
+              <w:txbxContent>
+                <w:p>
+                  <w:pPr>
                     <w:rPr>
                       <w:color w:val="A6A6A6" w:themeColor="background1" w:themeShade="A6"/>
                       <w:sz w:val="48"/>
                     </w:rPr>
-                    <w:t>Veillez entrez votre</w:t>
-                  </w:r>
+                  </w:pPr>
                   <w:r>
                     <w:rPr>
                       <w:color w:val="A6A6A6" w:themeColor="background1" w:themeShade="A6"/>
                       <w:sz w:val="48"/>
                     </w:rPr>
-                    <w:t xml:space="preserve"> pré</w:t>
+                    <w:t>Veillez entrez votre</w:t>
                   </w:r>
                   <w:r>
                     <w:rPr>
                       <w:color w:val="A6A6A6" w:themeColor="background1" w:themeShade="A6"/>
                       <w:sz w:val="48"/>
                     </w:rPr>
-                    <w:t>nom</w:t>
-                  </w:r>
-                </w:p>
+                    <w:t xml:space="preserve"> mot de passe</w:t>
+                  </w:r>
+                </w:p>
+                <w:p/>
               </w:txbxContent>
             </v:textbox>
           </v:shape>
         </w:pict>
       </w:r>
-      <w:r>
-        <w:rPr>
-          <w:sz w:val="40"/>
-        </w:rPr>
-        <w:t>Page Inscription</w:t>
-      </w:r>
-    </w:p>
-    <w:p>
-      <w:pPr>
-        <w:rPr>
-          <w:sz w:val="40"/>
-        </w:rPr>
-      </w:pPr>
-    </w:p>
-    <w:p>
-      <w:pPr>
-        <w:rPr>
-          <w:sz w:val="40"/>
-        </w:rPr>
-      </w:pPr>
-    </w:p>
-    <w:p>
-      <w:pPr>
-        <w:rPr>
-          <w:sz w:val="40"/>
-        </w:rPr>
-      </w:pPr>
-    </w:p>
-    <w:p>
-      <w:pPr>
-        <w:rPr>
-          <w:sz w:val="40"/>
-        </w:rPr>
-      </w:pPr>
-    </w:p>
-    <w:p>
-      <w:pPr>
-        <w:rPr>
-          <w:sz w:val="40"/>
-        </w:rPr>
-      </w:pPr>
     </w:p>
     <w:p>
       <w:pPr>
@@ -542,6 +513,38 @@
       </w:pPr>
       <w:r>
         <w:rPr>
+          <w:noProof/>
+          <w:sz w:val="40"/>
+          <w:lang w:eastAsia="fr-FR"/>
+        </w:rPr>
+        <w:pict>
+          <v:roundrect id="_x0000_s1039" style="position:absolute;margin-left:166.5pt;margin-top:14.8pt;width:397pt;height:53.4pt;z-index:251670528" arcsize="10923f" fillcolor="#0070c0" stroked="f" strokecolor="#f2f2f2 [3041]" strokeweight="3pt">
+            <v:shadow on="t" type="perspective" color="#243f60 [1604]" opacity=".5" offset="1pt" offset2="-1pt"/>
+            <v:textbox>
+              <w:txbxContent>
+                <w:p>
+                  <w:pPr>
+                    <w:jc w:val="center"/>
+                    <w:rPr>
+                      <w:color w:val="FFFFFF" w:themeColor="background1"/>
+                      <w:sz w:val="52"/>
+                    </w:rPr>
+                  </w:pPr>
+                  <w:r>
+                    <w:rPr>
+                      <w:color w:val="FFFFFF" w:themeColor="background1"/>
+                      <w:sz w:val="52"/>
+                    </w:rPr>
+                    <w:t>S’inscrire</w:t>
+                  </w:r>
+                </w:p>
+              </w:txbxContent>
+            </v:textbox>
+          </v:roundrect>
+        </w:pict>
+      </w:r>
+      <w:r>
+        <w:rPr>
           <w:sz w:val="40"/>
         </w:rPr>
         <w:br w:type="page"/>
@@ -576,22 +579,15 @@
         <w:jc w:val="center"/>
         <w:rPr>
           <w:b/>
-          <w:sz w:val="240"/>
+          <w:sz w:val="160"/>
         </w:rPr>
       </w:pPr>
       <w:r>
         <w:rPr>
           <w:b/>
-          <w:sz w:val="240"/>
-        </w:rPr>
-        <w:t>ADMIN</w:t>
-      </w:r>
-      <w:r>
-        <w:rPr>
-          <w:b/>
-          <w:sz w:val="240"/>
-        </w:rPr>
-        <w:t>/PROF</w:t>
+          <w:sz w:val="160"/>
+        </w:rPr>
+        <w:t>ADMIN/PROF</w:t>
       </w:r>
     </w:p>
     <w:p>
@@ -640,7 +636,7 @@
         <w:lastRenderedPageBreak/>
         <w:pict>
           <v:shape id="_x0000_s1050" type="#_x0000_t202" style="position:absolute;margin-left:289.15pt;margin-top:-33.35pt;width:234pt;height:1in;z-index:251680768" filled="f" stroked="f">
-            <v:textbox>
+            <v:textbox style="mso-next-textbox:#_x0000_s1050">
               <w:txbxContent>
                 <w:p>
                   <w:pPr>
@@ -706,7 +702,7 @@
         </w:rPr>
         <w:pict>
           <v:shape id="_x0000_s1045" type="#_x0000_t202" style="position:absolute;margin-left:62.65pt;margin-top:-33.35pt;width:105pt;height:37.5pt;z-index:251675648" filled="f" stroked="f">
-            <v:textbox>
+            <v:textbox style="mso-next-textbox:#_x0000_s1045">
               <w:txbxContent>
                 <w:p>
                   <w:pPr>
@@ -1351,7 +1347,7 @@
           <w:lang w:eastAsia="fr-FR"/>
         </w:rPr>
         <w:pict>
-          <v:shape id="_x0000_s1055" type="#_x0000_t202" style="position:absolute;margin-left:137.65pt;margin-top:33pt;width:397.5pt;height:310.5pt;z-index:251683840">
+          <v:shape id="_x0000_s1055" type="#_x0000_t202" style="position:absolute;margin-left:137.65pt;margin-top:33pt;width:387pt;height:300pt;z-index:251683840">
             <v:textbox>
               <w:txbxContent>
                 <w:p/>
@@ -1374,7 +1370,7 @@
           <w:lang w:eastAsia="fr-FR"/>
         </w:rPr>
         <w:pict>
-          <v:shape id="_x0000_s1056" type="#_x0000_t202" style="position:absolute;margin-left:157.15pt;margin-top:12.9pt;width:348pt;height:57pt;z-index:251684864">
+          <v:shape id="_x0000_s1056" type="#_x0000_t202" style="position:absolute;margin-left:158.65pt;margin-top:12.9pt;width:348pt;height:57pt;z-index:251684864">
             <v:textbox style="mso-next-textbox:#_x0000_s1056">
               <w:txbxContent>
                 <w:p>
@@ -1428,7 +1424,7 @@
             <v:stroke joinstyle="miter"/>
             <v:path gradientshapeok="t" o:connecttype="custom" o:connectlocs="10800,0;5400,10800;10800,21600;16200,10800" textboxrect="5400,0,16200,10800"/>
           </v:shapetype>
-          <v:shape id="_x0000_s1060" type="#_x0000_t128" style="position:absolute;margin-left:448.15pt;margin-top:32.75pt;width:34.5pt;height:24pt;z-index:251688960"/>
+          <v:shape id="_x0000_s1180" type="#_x0000_t128" style="position:absolute;margin-left:464.65pt;margin-top:32.75pt;width:27pt;height:21pt;z-index:251799552"/>
         </w:pict>
       </w:r>
       <w:r>
@@ -1503,17 +1499,19 @@
             <v:stroke joinstyle="miter"/>
             <v:path gradientshapeok="t" o:connecttype="custom" o:connectlocs="10800,0;5400,10800;10800,21600;16200,10800" textboxrect="5400,10800,16200,21600"/>
           </v:shapetype>
-          <v:shape id="_x0000_s1061" type="#_x0000_t127" style="position:absolute;margin-left:469.15pt;margin-top:21.1pt;width:25.5pt;height:21pt;z-index:251689984"/>
-        </w:pict>
-      </w:r>
-      <w:r>
-        <w:rPr>
-          <w:noProof/>
-          <w:sz w:val="40"/>
-          <w:lang w:eastAsia="fr-FR"/>
-        </w:rPr>
-        <w:pict>
-          <v:shape id="_x0000_s1058" type="#_x0000_t202" style="position:absolute;margin-left:160.15pt;margin-top:10.6pt;width:348pt;height:55.5pt;z-index:251686912">
+          <v:shape id="_x0000_s1061" type="#_x0000_t127" style="position:absolute;margin-left:466.15pt;margin-top:16.6pt;width:25.5pt;height:21pt;z-index:251689984" fillcolor="#4f81bd [3204]" strokecolor="#f2f2f2 [3041]" strokeweight="3pt">
+            <v:shadow on="t" type="perspective" color="#243f60 [1604]" opacity=".5" offset="1pt" offset2="-1pt"/>
+          </v:shape>
+        </w:pict>
+      </w:r>
+      <w:r>
+        <w:rPr>
+          <w:noProof/>
+          <w:sz w:val="40"/>
+          <w:lang w:eastAsia="fr-FR"/>
+        </w:rPr>
+        <w:pict>
+          <v:shape id="_x0000_s1058" type="#_x0000_t202" style="position:absolute;margin-left:158.65pt;margin-top:10.6pt;width:348pt;height:55.5pt;z-index:251686912">
             <v:textbox>
               <w:txbxContent>
                 <w:p>
@@ -1555,7 +1553,9 @@
           <w:lang w:eastAsia="fr-FR"/>
         </w:rPr>
         <w:pict>
-          <v:shape id="_x0000_s1062" type="#_x0000_t128" style="position:absolute;margin-left:467.65pt;margin-top:10.05pt;width:30pt;height:15pt;z-index:251691008"/>
+          <v:shape id="_x0000_s1062" type="#_x0000_t128" style="position:absolute;margin-left:466.15pt;margin-top:4.05pt;width:27pt;height:21pt;z-index:251691008" fillcolor="#4f81bd [3204]" strokecolor="#f2f2f2 [3041]" strokeweight="3pt">
+            <v:shadow on="t" type="perspective" color="#243f60 [1604]" opacity=".5" offset="1pt" offset2="-1pt"/>
+          </v:shape>
         </w:pict>
       </w:r>
       <w:r>
@@ -2387,6 +2387,69 @@
         </w:rPr>
         <w:lastRenderedPageBreak/>
         <w:pict>
+          <v:roundrect id="_x0000_s1104" style="position:absolute;margin-left:170.65pt;margin-top:356.65pt;width:348pt;height:55.5pt;z-index:251709440" arcsize="10923f" fillcolor="#0070c0" stroked="f" strokecolor="#f2f2f2 [3041]" strokeweight="3pt">
+            <v:shadow on="t" type="perspective" color="#243f60 [1604]" opacity=".5" offset="1pt" offset2="-1pt"/>
+            <v:textbox>
+              <w:txbxContent>
+                <w:p>
+                  <w:pPr>
+                    <w:jc w:val="center"/>
+                    <w:rPr>
+                      <w:color w:val="FFFFFF" w:themeColor="background1"/>
+                      <w:sz w:val="180"/>
+                    </w:rPr>
+                  </w:pPr>
+                  <w:r>
+                    <w:rPr>
+                      <w:color w:val="FFFFFF" w:themeColor="background1"/>
+                      <w:sz w:val="72"/>
+                    </w:rPr>
+                    <w:t>Ajouter</w:t>
+                  </w:r>
+                  <w:r>
+                    <w:rPr>
+                      <w:color w:val="FFFFFF" w:themeColor="background1"/>
+                      <w:sz w:val="72"/>
+                    </w:rPr>
+                    <w:t>/Modifier</w:t>
+                  </w:r>
+                </w:p>
+              </w:txbxContent>
+            </v:textbox>
+          </v:roundrect>
+        </w:pict>
+      </w:r>
+      <w:r>
+        <w:rPr>
+          <w:noProof/>
+          <w:sz w:val="40"/>
+          <w:lang w:eastAsia="fr-FR"/>
+        </w:rPr>
+        <w:pict>
+          <v:shape id="_x0000_s1103" type="#_x0000_t202" style="position:absolute;margin-left:170.65pt;margin-top:292.15pt;width:348pt;height:48pt;z-index:251708416">
+            <v:textbox>
+              <w:txbxContent>
+                <w:p>
+                  <w:r>
+                    <w:rPr>
+                      <w:color w:val="BFBFBF" w:themeColor="background1" w:themeShade="BF"/>
+                      <w:sz w:val="56"/>
+                    </w:rPr>
+                    <w:t>Date expiration</w:t>
+                  </w:r>
+                </w:p>
+              </w:txbxContent>
+            </v:textbox>
+          </v:shape>
+        </w:pict>
+      </w:r>
+      <w:r>
+        <w:rPr>
+          <w:noProof/>
+          <w:sz w:val="40"/>
+          <w:lang w:eastAsia="fr-FR"/>
+        </w:rPr>
+        <w:pict>
           <v:shape id="_x0000_s1108" type="#_x0000_t202" style="position:absolute;margin-left:-51.35pt;margin-top:121.15pt;width:150pt;height:48pt;z-index:251712512" stroked="f">
             <v:textbox>
               <w:txbxContent>
@@ -2437,30 +2500,6 @@
                       <w:sz w:val="56"/>
                     </w:rPr>
                     <w:t>Date Début</w:t>
-                  </w:r>
-                </w:p>
-              </w:txbxContent>
-            </v:textbox>
-          </v:shape>
-        </w:pict>
-      </w:r>
-      <w:r>
-        <w:rPr>
-          <w:noProof/>
-          <w:sz w:val="40"/>
-          <w:lang w:eastAsia="fr-FR"/>
-        </w:rPr>
-        <w:pict>
-          <v:shape id="_x0000_s1103" type="#_x0000_t202" style="position:absolute;margin-left:170.65pt;margin-top:292.15pt;width:348pt;height:39pt;z-index:251708416">
-            <v:textbox>
-              <w:txbxContent>
-                <w:p>
-                  <w:r>
-                    <w:rPr>
-                      <w:color w:val="BFBFBF" w:themeColor="background1" w:themeShade="BF"/>
-                      <w:sz w:val="56"/>
-                    </w:rPr>
-                    <w:t>Date expiration</w:t>
                   </w:r>
                 </w:p>
               </w:txbxContent>
@@ -2575,45 +2614,6 @@
               </w:txbxContent>
             </v:textbox>
           </v:shape>
-        </w:pict>
-      </w:r>
-      <w:r>
-        <w:rPr>
-          <w:noProof/>
-          <w:sz w:val="40"/>
-          <w:lang w:eastAsia="fr-FR"/>
-        </w:rPr>
-        <w:pict>
-          <v:roundrect id="_x0000_s1104" style="position:absolute;margin-left:172.15pt;margin-top:356.65pt;width:343.5pt;height:55.5pt;z-index:251709440" arcsize="10923f" fillcolor="#0070c0" stroked="f" strokecolor="#f2f2f2 [3041]" strokeweight="3pt">
-            <v:shadow on="t" type="perspective" color="#243f60 [1604]" opacity=".5" offset="1pt" offset2="-1pt"/>
-            <v:textbox>
-              <w:txbxContent>
-                <w:p>
-                  <w:pPr>
-                    <w:jc w:val="center"/>
-                    <w:rPr>
-                      <w:color w:val="FFFFFF" w:themeColor="background1"/>
-                      <w:sz w:val="180"/>
-                    </w:rPr>
-                  </w:pPr>
-                  <w:r>
-                    <w:rPr>
-                      <w:color w:val="FFFFFF" w:themeColor="background1"/>
-                      <w:sz w:val="72"/>
-                    </w:rPr>
-                    <w:t>Ajouter</w:t>
-                  </w:r>
-                  <w:r>
-                    <w:rPr>
-                      <w:color w:val="FFFFFF" w:themeColor="background1"/>
-                      <w:sz w:val="72"/>
-                    </w:rPr>
-                    <w:t>/Modifier</w:t>
-                  </w:r>
-                </w:p>
-              </w:txbxContent>
-            </v:textbox>
-          </v:roundrect>
         </w:pict>
       </w:r>
       <w:r>
@@ -2800,6 +2800,16 @@
           <w:lang w:eastAsia="fr-FR"/>
         </w:rPr>
         <w:lastRenderedPageBreak/>
+        <w:pict>
+          <v:oval id="_x0000_s1110" style="position:absolute;left:0;text-align:left;margin-left:-6.35pt;margin-top:-48.35pt;width:79.5pt;height:70.5pt;z-index:251714560" fillcolor="#d8d8d8 [2732]" stroked="f"/>
+        </w:pict>
+      </w:r>
+      <w:r>
+        <w:rPr>
+          <w:noProof/>
+          <w:sz w:val="40"/>
+          <w:lang w:eastAsia="fr-FR"/>
+        </w:rPr>
         <w:drawing>
           <wp:anchor distT="0" distB="0" distL="114300" distR="114300" simplePos="0" relativeHeight="251726848" behindDoc="0" locked="0" layoutInCell="1" allowOverlap="1">
             <wp:simplePos x="0" y="0"/>
@@ -2960,8 +2970,8 @@
                     </w:rPr>
                     <w:drawing>
                       <wp:inline distT="0" distB="0" distL="0" distR="0">
-                        <wp:extent cx="476250" cy="323850"/>
-                        <wp:effectExtent l="19050" t="0" r="0" b="0"/>
+                        <wp:extent cx="392207" cy="266700"/>
+                        <wp:effectExtent l="19050" t="0" r="7843" b="0"/>
                         <wp:docPr id="78" name="Image 21"/>
                         <wp:cNvGraphicFramePr>
                           <a:graphicFrameLocks xmlns:a="http://schemas.openxmlformats.org/drawingml/2006/main" noChangeAspect="1"/>
@@ -2985,7 +2995,7 @@
                               <pic:spPr bwMode="auto">
                                 <a:xfrm>
                                   <a:off x="0" y="0"/>
-                                  <a:ext cx="476250" cy="323850"/>
+                                  <a:ext cx="400051" cy="272034"/>
                                 </a:xfrm>
                                 <a:prstGeom prst="rect">
                                   <a:avLst/>
@@ -3121,23 +3131,31 @@
                 <w:p>
                   <w:pPr>
                     <w:rPr>
+                      <w:sz w:val="36"/>
+                    </w:rPr>
+                  </w:pPr>
+                  <w:r>
+                    <w:rPr>
+                      <w:sz w:val="36"/>
+                    </w:rPr>
+                    <w:t xml:space="preserve">  </w:t>
+                  </w:r>
+                  <w:r>
+                    <w:rPr>
+                      <w:sz w:val="36"/>
+                    </w:rPr>
+                    <w:tab/>
+                  </w:r>
+                </w:p>
+                <w:p>
+                  <w:pPr>
+                    <w:ind w:left="708" w:firstLine="708"/>
+                    <w:rPr>
                       <w:b/>
                       <w:color w:val="FFFFFF" w:themeColor="background1"/>
                       <w:sz w:val="36"/>
                     </w:rPr>
                   </w:pPr>
-                  <w:r>
-                    <w:rPr>
-                      <w:sz w:val="36"/>
-                    </w:rPr>
-                    <w:t xml:space="preserve">  </w:t>
-                  </w:r>
-                  <w:r>
-                    <w:rPr>
-                      <w:sz w:val="36"/>
-                    </w:rPr>
-                    <w:tab/>
-                  </w:r>
                   <w:r>
                     <w:rPr>
                       <w:b/>
@@ -3188,16 +3206,6 @@
               </w:txbxContent>
             </v:textbox>
           </v:shape>
-        </w:pict>
-      </w:r>
-      <w:r>
-        <w:rPr>
-          <w:noProof/>
-          <w:sz w:val="40"/>
-          <w:lang w:eastAsia="fr-FR"/>
-        </w:rPr>
-        <w:pict>
-          <v:oval id="_x0000_s1110" style="position:absolute;left:0;text-align:left;margin-left:-6.35pt;margin-top:-42.35pt;width:79.5pt;height:70.5pt;z-index:251714560;mso-position-horizontal-relative:text;mso-position-vertical-relative:text" fillcolor="#d8d8d8 [2732]" stroked="f"/>
         </w:pict>
       </w:r>
     </w:p>
@@ -4303,13 +4311,13 @@
         <w:jc w:val="center"/>
         <w:rPr>
           <w:b/>
-          <w:sz w:val="240"/>
+          <w:sz w:val="180"/>
         </w:rPr>
       </w:pPr>
       <w:r>
         <w:rPr>
           <w:b/>
-          <w:sz w:val="240"/>
+          <w:sz w:val="180"/>
         </w:rPr>
         <w:t>ELEVE</w:t>
       </w:r>
@@ -4910,7 +4918,13 @@
                     <w:rPr>
                       <w:sz w:val="44"/>
                     </w:rPr>
-                    <w:t>Date D’expiration</w:t>
+                    <w:t>Date d</w:t>
+                  </w:r>
+                  <w:r>
+                    <w:rPr>
+                      <w:sz w:val="44"/>
+                    </w:rPr>
+                    <w:t>’expiration</w:t>
                   </w:r>
                 </w:p>
                 <w:p>
@@ -5008,7 +5022,13 @@
                     <w:rPr>
                       <w:sz w:val="44"/>
                     </w:rPr>
-                    <w:t>Date D’expiration</w:t>
+                    <w:t>Date d</w:t>
+                  </w:r>
+                  <w:r>
+                    <w:rPr>
+                      <w:sz w:val="44"/>
+                    </w:rPr>
+                    <w:t>’expiration</w:t>
                   </w:r>
                 </w:p>
                 <w:p>
@@ -5106,7 +5126,13 @@
                     <w:rPr>
                       <w:sz w:val="44"/>
                     </w:rPr>
-                    <w:t>Date D’expiration</w:t>
+                    <w:t>Date d</w:t>
+                  </w:r>
+                  <w:r>
+                    <w:rPr>
+                      <w:sz w:val="44"/>
+                    </w:rPr>
+                    <w:t>’expiration</w:t>
                   </w:r>
                 </w:p>
                 <w:p>
@@ -5651,22 +5677,6 @@
           <w:lang w:eastAsia="fr-FR"/>
         </w:rPr>
         <w:pict>
-          <v:shape id="_x0000_s1148" type="#_x0000_t202" style="position:absolute;margin-left:-15.35pt;margin-top:65.4pt;width:643.5pt;height:186pt;z-index:251761664" fillcolor="#d8d8d8 [2732]" stroked="f">
-            <v:textbox>
-              <w:txbxContent>
-                <w:p/>
-              </w:txbxContent>
-            </v:textbox>
-          </v:shape>
-        </w:pict>
-      </w:r>
-      <w:r>
-        <w:rPr>
-          <w:noProof/>
-          <w:sz w:val="40"/>
-          <w:lang w:eastAsia="fr-FR"/>
-        </w:rPr>
-        <w:pict>
           <v:shape id="_x0000_s1157" type="#_x0000_t127" style="position:absolute;margin-left:336.4pt;margin-top:10.65pt;width:58.5pt;height:36pt;rotation:270;z-index:251769856" fillcolor="#4f81bd [3204]" strokecolor="#f2f2f2 [3041]" strokeweight="3pt">
             <v:shadow on="t" type="perspective" color="#243f60 [1604]" opacity=".5" offset="1pt" offset2="-1pt"/>
           </v:shape>
@@ -5679,120 +5689,6 @@
           <w:lang w:eastAsia="fr-FR"/>
         </w:rPr>
         <w:pict>
-          <v:shape id="_x0000_s1156" type="#_x0000_t202" style="position:absolute;margin-left:56.65pt;margin-top:200.4pt;width:151.5pt;height:51pt;z-index:251768832" filled="f" stroked="f">
-            <v:textbox>
-              <w:txbxContent>
-                <w:p>
-                  <w:pPr>
-                    <w:rPr>
-                      <w:sz w:val="48"/>
-                    </w:rPr>
-                  </w:pPr>
-                  <w:r>
-                    <w:rPr>
-                      <w:sz w:val="48"/>
-                    </w:rPr>
-                    <w:t>Option 3</w:t>
-                  </w:r>
-                </w:p>
-              </w:txbxContent>
-            </v:textbox>
-          </v:shape>
-        </w:pict>
-      </w:r>
-      <w:r>
-        <w:rPr>
-          <w:noProof/>
-          <w:sz w:val="40"/>
-          <w:lang w:eastAsia="fr-FR"/>
-        </w:rPr>
-        <w:pict>
-          <v:shape id="_x0000_s1155" type="#_x0000_t202" style="position:absolute;margin-left:55.15pt;margin-top:143.4pt;width:121.5pt;height:57pt;z-index:251767808" filled="f" stroked="f">
-            <v:textbox>
-              <w:txbxContent>
-                <w:p>
-                  <w:pPr>
-                    <w:rPr>
-                      <w:sz w:val="44"/>
-                    </w:rPr>
-                  </w:pPr>
-                  <w:r>
-                    <w:rPr>
-                      <w:sz w:val="44"/>
-                    </w:rPr>
-                    <w:t>Option 2</w:t>
-                  </w:r>
-                </w:p>
-              </w:txbxContent>
-            </v:textbox>
-          </v:shape>
-        </w:pict>
-      </w:r>
-      <w:r>
-        <w:rPr>
-          <w:noProof/>
-          <w:sz w:val="40"/>
-          <w:lang w:eastAsia="fr-FR"/>
-        </w:rPr>
-        <w:pict>
-          <v:shape id="_x0000_s1154" type="#_x0000_t202" style="position:absolute;margin-left:53.65pt;margin-top:87.9pt;width:117pt;height:36pt;z-index:251766784" filled="f" stroked="f">
-            <v:textbox>
-              <w:txbxContent>
-                <w:p>
-                  <w:pPr>
-                    <w:rPr>
-                      <w:sz w:val="44"/>
-                    </w:rPr>
-                  </w:pPr>
-                  <w:r>
-                    <w:rPr>
-                      <w:sz w:val="44"/>
-                    </w:rPr>
-                    <w:t>Option 1</w:t>
-                  </w:r>
-                </w:p>
-              </w:txbxContent>
-            </v:textbox>
-          </v:shape>
-        </w:pict>
-      </w:r>
-      <w:r>
-        <w:rPr>
-          <w:noProof/>
-          <w:sz w:val="40"/>
-          <w:lang w:eastAsia="fr-FR"/>
-        </w:rPr>
-        <w:pict>
-          <v:oval id="_x0000_s1153" style="position:absolute;margin-left:5.65pt;margin-top:200.4pt;width:34.5pt;height:36pt;z-index:251765760"/>
-        </w:pict>
-      </w:r>
-      <w:r>
-        <w:rPr>
-          <w:noProof/>
-          <w:sz w:val="40"/>
-          <w:lang w:eastAsia="fr-FR"/>
-        </w:rPr>
-        <w:pict>
-          <v:oval id="_x0000_s1152" style="position:absolute;margin-left:5.65pt;margin-top:143.4pt;width:34.5pt;height:36pt;z-index:251764736"/>
-        </w:pict>
-      </w:r>
-      <w:r>
-        <w:rPr>
-          <w:noProof/>
-          <w:sz w:val="40"/>
-          <w:lang w:eastAsia="fr-FR"/>
-        </w:rPr>
-        <w:pict>
-          <v:oval id="_x0000_s1151" style="position:absolute;margin-left:4.15pt;margin-top:87.9pt;width:34.5pt;height:36pt;z-index:251763712"/>
-        </w:pict>
-      </w:r>
-      <w:r>
-        <w:rPr>
-          <w:noProof/>
-          <w:sz w:val="40"/>
-          <w:lang w:eastAsia="fr-FR"/>
-        </w:rPr>
-        <w:pict>
           <v:shape id="_x0000_s1150" type="#_x0000_t202" style="position:absolute;margin-left:-15.35pt;margin-top:21.9pt;width:390pt;height:43.5pt;z-index:251762688" stroked="f">
             <v:textbox>
               <w:txbxContent>
@@ -5827,27 +5723,157 @@
           <w:sz w:val="40"/>
         </w:rPr>
       </w:pPr>
-    </w:p>
-    <w:p>
-      <w:pPr>
-        <w:rPr>
-          <w:sz w:val="40"/>
-        </w:rPr>
-      </w:pPr>
-    </w:p>
-    <w:p>
-      <w:pPr>
-        <w:rPr>
-          <w:sz w:val="40"/>
-        </w:rPr>
-      </w:pPr>
-    </w:p>
-    <w:p>
-      <w:pPr>
-        <w:rPr>
-          <w:sz w:val="40"/>
-        </w:rPr>
-      </w:pPr>
+      <w:r>
+        <w:rPr>
+          <w:noProof/>
+          <w:sz w:val="40"/>
+          <w:lang w:eastAsia="fr-FR"/>
+        </w:rPr>
+        <w:pict>
+          <v:shape id="_x0000_s1148" type="#_x0000_t202" style="position:absolute;margin-left:-15.35pt;margin-top:27.35pt;width:723pt;height:186pt;z-index:251761664" fillcolor="#d8d8d8 [2732]" stroked="f">
+            <v:textbox>
+              <w:txbxContent>
+                <w:p/>
+              </w:txbxContent>
+            </v:textbox>
+          </v:shape>
+        </w:pict>
+      </w:r>
+    </w:p>
+    <w:p>
+      <w:pPr>
+        <w:rPr>
+          <w:sz w:val="40"/>
+        </w:rPr>
+      </w:pPr>
+      <w:r>
+        <w:rPr>
+          <w:noProof/>
+          <w:sz w:val="40"/>
+          <w:lang w:eastAsia="fr-FR"/>
+        </w:rPr>
+        <w:pict>
+          <v:oval id="_x0000_s1151" style="position:absolute;margin-left:7.15pt;margin-top:17.75pt;width:27pt;height:25.5pt;z-index:251763712"/>
+        </w:pict>
+      </w:r>
+      <w:r>
+        <w:rPr>
+          <w:noProof/>
+          <w:sz w:val="40"/>
+          <w:lang w:eastAsia="fr-FR"/>
+        </w:rPr>
+        <w:pict>
+          <v:shape id="_x0000_s1154" type="#_x0000_t202" style="position:absolute;margin-left:61.15pt;margin-top:13.25pt;width:117pt;height:36pt;z-index:251766784" filled="f" stroked="f">
+            <v:textbox>
+              <w:txbxContent>
+                <w:p>
+                  <w:pPr>
+                    <w:rPr>
+                      <w:sz w:val="44"/>
+                    </w:rPr>
+                  </w:pPr>
+                  <w:r>
+                    <w:rPr>
+                      <w:sz w:val="44"/>
+                    </w:rPr>
+                    <w:t>Option 1</w:t>
+                  </w:r>
+                </w:p>
+              </w:txbxContent>
+            </v:textbox>
+          </v:shape>
+        </w:pict>
+      </w:r>
+    </w:p>
+    <w:p>
+      <w:pPr>
+        <w:rPr>
+          <w:sz w:val="40"/>
+        </w:rPr>
+      </w:pPr>
+      <w:r>
+        <w:rPr>
+          <w:noProof/>
+          <w:sz w:val="40"/>
+          <w:lang w:eastAsia="fr-FR"/>
+        </w:rPr>
+        <w:pict>
+          <v:oval id="_x0000_s1181" style="position:absolute;margin-left:7.15pt;margin-top:29.2pt;width:27pt;height:25.5pt;z-index:251800576"/>
+        </w:pict>
+      </w:r>
+      <w:r>
+        <w:rPr>
+          <w:noProof/>
+          <w:sz w:val="40"/>
+          <w:lang w:eastAsia="fr-FR"/>
+        </w:rPr>
+        <w:pict>
+          <v:shape id="_x0000_s1155" type="#_x0000_t202" style="position:absolute;margin-left:62.65pt;margin-top:23.2pt;width:99pt;height:37.5pt;z-index:251767808" filled="f" stroked="f">
+            <v:textbox>
+              <w:txbxContent>
+                <w:p>
+                  <w:pPr>
+                    <w:rPr>
+                      <w:sz w:val="44"/>
+                    </w:rPr>
+                  </w:pPr>
+                  <w:r>
+                    <w:rPr>
+                      <w:sz w:val="44"/>
+                    </w:rPr>
+                    <w:t>Option 2</w:t>
+                  </w:r>
+                </w:p>
+              </w:txbxContent>
+            </v:textbox>
+          </v:shape>
+        </w:pict>
+      </w:r>
+    </w:p>
+    <w:p>
+      <w:pPr>
+        <w:rPr>
+          <w:sz w:val="40"/>
+        </w:rPr>
+      </w:pPr>
+      <w:r>
+        <w:rPr>
+          <w:noProof/>
+          <w:sz w:val="40"/>
+          <w:lang w:eastAsia="fr-FR"/>
+        </w:rPr>
+        <w:pict>
+          <v:shape id="_x0000_s1156" type="#_x0000_t202" style="position:absolute;margin-left:61.15pt;margin-top:31.6pt;width:114pt;height:39pt;z-index:251768832" filled="f" stroked="f">
+            <v:textbox>
+              <w:txbxContent>
+                <w:p>
+                  <w:pPr>
+                    <w:rPr>
+                      <w:sz w:val="48"/>
+                    </w:rPr>
+                  </w:pPr>
+                  <w:r>
+                    <w:rPr>
+                      <w:sz w:val="48"/>
+                    </w:rPr>
+                    <w:t>Option 3</w:t>
+                  </w:r>
+                </w:p>
+              </w:txbxContent>
+            </v:textbox>
+          </v:shape>
+        </w:pict>
+      </w:r>
+      <w:r>
+        <w:rPr>
+          <w:noProof/>
+          <w:sz w:val="40"/>
+          <w:lang w:eastAsia="fr-FR"/>
+        </w:rPr>
+        <w:pict>
+          <v:oval id="_x0000_s1182" style="position:absolute;margin-left:7.15pt;margin-top:36.1pt;width:27pt;height:25.5pt;z-index:251801600"/>
+        </w:pict>
+      </w:r>
     </w:p>
     <w:p>
       <w:pPr>
@@ -5925,143 +5951,6 @@
                     <w:t>Page Confirmation</w:t>
                   </w:r>
                 </w:p>
-              </w:txbxContent>
-            </v:textbox>
-          </v:shape>
-        </w:pict>
-      </w:r>
-      <w:r>
-        <w:rPr>
-          <w:noProof/>
-          <w:sz w:val="40"/>
-          <w:lang w:eastAsia="fr-FR"/>
-        </w:rPr>
-        <w:pict>
-          <v:roundrect id="_x0000_s1168" style="position:absolute;margin-left:215.65pt;margin-top:260.65pt;width:301.5pt;height:36pt;z-index:251783168" arcsize="10923f" fillcolor="#0070c0" stroked="f" strokecolor="#f2f2f2 [3041]" strokeweight="3pt">
-            <v:shadow on="t" type="perspective" color="#243f60 [1604]" opacity=".5" offset="1pt" offset2="-1pt"/>
-            <v:textbox style="mso-next-textbox:#_x0000_s1168">
-              <w:txbxContent>
-                <w:p>
-                  <w:pPr>
-                    <w:jc w:val="center"/>
-                    <w:rPr>
-                      <w:color w:val="FFFFFF" w:themeColor="background1"/>
-                      <w:sz w:val="40"/>
-                    </w:rPr>
-                  </w:pPr>
-                  <w:r>
-                    <w:rPr>
-                      <w:color w:val="FFFFFF" w:themeColor="background1"/>
-                      <w:sz w:val="40"/>
-                    </w:rPr>
-                    <w:t>MODIFIER REPONSES</w:t>
-                  </w:r>
-                </w:p>
-              </w:txbxContent>
-            </v:textbox>
-          </v:roundrect>
-        </w:pict>
-      </w:r>
-      <w:r>
-        <w:rPr>
-          <w:noProof/>
-          <w:sz w:val="40"/>
-          <w:lang w:eastAsia="fr-FR"/>
-        </w:rPr>
-        <w:pict>
-          <v:shape id="_x0000_s1167" type="#_x0000_t202" style="position:absolute;margin-left:142.15pt;margin-top:200.65pt;width:468pt;height:103.5pt;z-index:251782144" fillcolor="gray [1629]">
-            <v:textbox style="mso-next-textbox:#_x0000_s1167">
-              <w:txbxContent>
-                <w:p>
-                  <w:pPr>
-                    <w:jc w:val="center"/>
-                    <w:rPr>
-                      <w:sz w:val="52"/>
-                    </w:rPr>
-                  </w:pPr>
-                  <w:r>
-                    <w:rPr>
-                      <w:sz w:val="52"/>
-                    </w:rPr>
-                    <w:t xml:space="preserve">Liste </w:t>
-                  </w:r>
-                  <w:r>
-                    <w:rPr>
-                      <w:sz w:val="52"/>
-                    </w:rPr>
-                    <w:t>Questions/ Réponses</w:t>
-                  </w:r>
-                </w:p>
-              </w:txbxContent>
-            </v:textbox>
-          </v:shape>
-        </w:pict>
-      </w:r>
-      <w:r>
-        <w:rPr>
-          <w:noProof/>
-          <w:sz w:val="40"/>
-          <w:lang w:eastAsia="fr-FR"/>
-        </w:rPr>
-        <w:pict>
-          <v:roundrect id="_x0000_s1166" style="position:absolute;margin-left:142.15pt;margin-top:353.65pt;width:468pt;height:45pt;z-index:251781120" arcsize="10923f" fillcolor="#00b050">
-            <v:textbox style="mso-next-textbox:#_x0000_s1166">
-              <w:txbxContent>
-                <w:p>
-                  <w:pPr>
-                    <w:jc w:val="center"/>
-                    <w:rPr>
-                      <w:sz w:val="44"/>
-                    </w:rPr>
-                  </w:pPr>
-                  <w:r>
-                    <w:rPr>
-                      <w:sz w:val="44"/>
-                    </w:rPr>
-                    <w:t>CONFIRMER SOUMISSION</w:t>
-                  </w:r>
-                </w:p>
-              </w:txbxContent>
-            </v:textbox>
-          </v:roundrect>
-        </w:pict>
-      </w:r>
-      <w:r>
-        <w:rPr>
-          <w:noProof/>
-          <w:sz w:val="40"/>
-          <w:lang w:eastAsia="fr-FR"/>
-        </w:rPr>
-        <w:pict>
-          <v:shape id="_x0000_s1165" type="#_x0000_t202" style="position:absolute;margin-left:121.15pt;margin-top:128.65pt;width:501pt;height:282pt;z-index:251780096">
-            <v:textbox style="mso-next-textbox:#_x0000_s1165">
-              <w:txbxContent>
-                <w:p>
-                  <w:pPr>
-                    <w:rPr>
-                      <w:sz w:val="56"/>
-                    </w:rPr>
-                  </w:pPr>
-                  <w:r>
-                    <w:tab/>
-                  </w:r>
-                  <w:r>
-                    <w:tab/>
-                  </w:r>
-                  <w:r>
-                    <w:tab/>
-                  </w:r>
-                  <w:r>
-                    <w:tab/>
-                  </w:r>
-                  <w:r>
-                    <w:rPr>
-                      <w:sz w:val="56"/>
-                    </w:rPr>
-                    <w:t>Type Quiz</w:t>
-                  </w:r>
-                </w:p>
-                <w:p/>
               </w:txbxContent>
             </v:textbox>
           </v:shape>
@@ -6275,41 +6164,178 @@
           <w:sz w:val="40"/>
         </w:rPr>
       </w:pPr>
-    </w:p>
-    <w:p>
-      <w:pPr>
-        <w:rPr>
-          <w:sz w:val="40"/>
-        </w:rPr>
-      </w:pPr>
-    </w:p>
-    <w:p>
-      <w:pPr>
-        <w:rPr>
-          <w:sz w:val="40"/>
-        </w:rPr>
-      </w:pPr>
-    </w:p>
-    <w:p>
-      <w:pPr>
-        <w:rPr>
-          <w:sz w:val="40"/>
-        </w:rPr>
-      </w:pPr>
-    </w:p>
-    <w:p>
-      <w:pPr>
-        <w:rPr>
-          <w:sz w:val="40"/>
-        </w:rPr>
-      </w:pPr>
-    </w:p>
-    <w:p>
-      <w:pPr>
-        <w:rPr>
-          <w:sz w:val="40"/>
-        </w:rPr>
-      </w:pPr>
+      <w:r>
+        <w:rPr>
+          <w:noProof/>
+          <w:sz w:val="40"/>
+          <w:lang w:eastAsia="fr-FR"/>
+        </w:rPr>
+        <w:pict>
+          <v:shape id="_x0000_s1165" type="#_x0000_t202" style="position:absolute;margin-left:110.65pt;margin-top:5.4pt;width:501pt;height:282pt;z-index:251780096">
+            <v:textbox style="mso-next-textbox:#_x0000_s1165">
+              <w:txbxContent>
+                <w:p>
+                  <w:pPr>
+                    <w:rPr>
+                      <w:sz w:val="56"/>
+                    </w:rPr>
+                  </w:pPr>
+                  <w:r>
+                    <w:tab/>
+                  </w:r>
+                  <w:r>
+                    <w:tab/>
+                  </w:r>
+                  <w:r>
+                    <w:tab/>
+                  </w:r>
+                  <w:r>
+                    <w:tab/>
+                  </w:r>
+                  <w:r>
+                    <w:rPr>
+                      <w:sz w:val="56"/>
+                    </w:rPr>
+                    <w:t>Type Quiz</w:t>
+                  </w:r>
+                </w:p>
+                <w:p/>
+              </w:txbxContent>
+            </v:textbox>
+          </v:shape>
+        </w:pict>
+      </w:r>
+    </w:p>
+    <w:p>
+      <w:pPr>
+        <w:rPr>
+          <w:sz w:val="40"/>
+        </w:rPr>
+      </w:pPr>
+    </w:p>
+    <w:p>
+      <w:pPr>
+        <w:rPr>
+          <w:sz w:val="40"/>
+        </w:rPr>
+      </w:pPr>
+      <w:r>
+        <w:rPr>
+          <w:noProof/>
+          <w:sz w:val="40"/>
+          <w:lang w:eastAsia="fr-FR"/>
+        </w:rPr>
+        <w:pict>
+          <v:shape id="_x0000_s1167" type="#_x0000_t202" style="position:absolute;margin-left:142.15pt;margin-top:10.25pt;width:430.5pt;height:103.5pt;z-index:251782144" fillcolor="gray [1629]">
+            <v:textbox style="mso-next-textbox:#_x0000_s1167">
+              <w:txbxContent>
+                <w:p>
+                  <w:pPr>
+                    <w:jc w:val="center"/>
+                    <w:rPr>
+                      <w:sz w:val="52"/>
+                    </w:rPr>
+                  </w:pPr>
+                  <w:r>
+                    <w:rPr>
+                      <w:sz w:val="52"/>
+                    </w:rPr>
+                    <w:t xml:space="preserve">Liste </w:t>
+                  </w:r>
+                  <w:r>
+                    <w:rPr>
+                      <w:sz w:val="52"/>
+                    </w:rPr>
+                    <w:t>Questions/ Réponses</w:t>
+                  </w:r>
+                </w:p>
+              </w:txbxContent>
+            </v:textbox>
+          </v:shape>
+        </w:pict>
+      </w:r>
+    </w:p>
+    <w:p>
+      <w:pPr>
+        <w:rPr>
+          <w:sz w:val="40"/>
+        </w:rPr>
+      </w:pPr>
+      <w:r>
+        <w:rPr>
+          <w:noProof/>
+          <w:sz w:val="40"/>
+          <w:lang w:eastAsia="fr-FR"/>
+        </w:rPr>
+        <w:pict>
+          <v:roundrect id="_x0000_s1168" style="position:absolute;margin-left:206.65pt;margin-top:32.2pt;width:301.5pt;height:36pt;z-index:251783168" arcsize="10923f" fillcolor="#0070c0" stroked="f" strokecolor="#f2f2f2 [3041]" strokeweight="3pt">
+            <v:shadow on="t" type="perspective" color="#243f60 [1604]" opacity=".5" offset="1pt" offset2="-1pt"/>
+            <v:textbox style="mso-next-textbox:#_x0000_s1168">
+              <w:txbxContent>
+                <w:p>
+                  <w:pPr>
+                    <w:jc w:val="center"/>
+                    <w:rPr>
+                      <w:color w:val="FFFFFF" w:themeColor="background1"/>
+                      <w:sz w:val="40"/>
+                    </w:rPr>
+                  </w:pPr>
+                  <w:r>
+                    <w:rPr>
+                      <w:color w:val="FFFFFF" w:themeColor="background1"/>
+                      <w:sz w:val="40"/>
+                    </w:rPr>
+                    <w:t>MODIFIER REPONSES</w:t>
+                  </w:r>
+                </w:p>
+              </w:txbxContent>
+            </v:textbox>
+          </v:roundrect>
+        </w:pict>
+      </w:r>
+    </w:p>
+    <w:p>
+      <w:pPr>
+        <w:rPr>
+          <w:sz w:val="40"/>
+        </w:rPr>
+      </w:pPr>
+    </w:p>
+    <w:p>
+      <w:pPr>
+        <w:rPr>
+          <w:sz w:val="40"/>
+        </w:rPr>
+      </w:pPr>
+      <w:r>
+        <w:rPr>
+          <w:noProof/>
+          <w:sz w:val="40"/>
+          <w:lang w:eastAsia="fr-FR"/>
+        </w:rPr>
+        <w:pict>
+          <v:roundrect id="_x0000_s1166" style="position:absolute;margin-left:142.15pt;margin-top:35.55pt;width:430.5pt;height:45pt;z-index:251781120" arcsize="10923f" fillcolor="#00b050" stroked="f">
+            <v:textbox style="mso-next-textbox:#_x0000_s1166">
+              <w:txbxContent>
+                <w:p>
+                  <w:pPr>
+                    <w:jc w:val="center"/>
+                    <w:rPr>
+                      <w:sz w:val="44"/>
+                    </w:rPr>
+                  </w:pPr>
+                  <w:r>
+                    <w:rPr>
+                      <w:sz w:val="44"/>
+                    </w:rPr>
+                    <w:t>CONFIRMER SOUMISSION</w:t>
+                  </w:r>
+                </w:p>
+              </w:txbxContent>
+            </v:textbox>
+          </v:roundrect>
+        </w:pict>
+      </w:r>
     </w:p>
     <w:p>
       <w:pPr>
@@ -6351,7 +6377,7 @@
               <wp:posOffset>8549005</wp:posOffset>
             </wp:positionH>
             <wp:positionV relativeFrom="paragraph">
-              <wp:posOffset>-175895</wp:posOffset>
+              <wp:posOffset>-233045</wp:posOffset>
             </wp:positionV>
             <wp:extent cx="666750" cy="666750"/>
             <wp:effectExtent l="19050" t="0" r="0" b="0"/>
@@ -7924,7 +7950,7 @@
 </file>
 
 <file path=customXml/itemProps1.xml><?xml version="1.0" encoding="utf-8"?>
-<ds:datastoreItem xmlns:ds="http://schemas.openxmlformats.org/officeDocument/2006/customXml" ds:itemID="{41DEC2B1-B13E-4C7C-8654-8DB028F6299F}">
+<ds:datastoreItem xmlns:ds="http://schemas.openxmlformats.org/officeDocument/2006/customXml" ds:itemID="{AFE9B4C7-1DF4-4A59-AE2D-3A5402537979}">
   <ds:schemaRefs>
     <ds:schemaRef ds:uri="http://schemas.openxmlformats.org/officeDocument/2006/bibliography"/>
   </ds:schemaRefs>

</xml_diff>

<commit_message>
Mise en place des templates
</commit_message>
<xml_diff>
--- a/src/main/resources/static/conception/Maquette.docx
+++ b/src/main/resources/static/conception/Maquette.docx
@@ -2801,6 +2801,36 @@
         </w:rPr>
         <w:lastRenderedPageBreak/>
         <w:pict>
+          <v:shape id="_x0000_s1111" type="#_x0000_t202" style="position:absolute;left:0;text-align:left;margin-left:89.65pt;margin-top:-27.35pt;width:105pt;height:37.5pt;z-index:251715584" filled="f" stroked="f">
+            <v:textbox>
+              <w:txbxContent>
+                <w:p>
+                  <w:pPr>
+                    <w:rPr>
+                      <w:color w:val="FFFFFF" w:themeColor="background1"/>
+                      <w:sz w:val="56"/>
+                    </w:rPr>
+                  </w:pPr>
+                  <w:r>
+                    <w:rPr>
+                      <w:color w:val="FFFFFF" w:themeColor="background1"/>
+                      <w:sz w:val="56"/>
+                    </w:rPr>
+                    <w:t xml:space="preserve"> </w:t>
+                  </w:r>
+                </w:p>
+              </w:txbxContent>
+            </v:textbox>
+          </v:shape>
+        </w:pict>
+      </w:r>
+      <w:r>
+        <w:rPr>
+          <w:noProof/>
+          <w:sz w:val="40"/>
+          <w:lang w:eastAsia="fr-FR"/>
+        </w:rPr>
+        <w:pict>
           <v:oval id="_x0000_s1110" style="position:absolute;left:0;text-align:left;margin-left:-6.35pt;margin-top:-48.35pt;width:79.5pt;height:70.5pt;z-index:251714560" fillcolor="#d8d8d8 [2732]" stroked="f"/>
         </w:pict>
       </w:r>
@@ -3171,36 +3201,6 @@
                       <w:sz w:val="36"/>
                     </w:rPr>
                     <w:t xml:space="preserve">                        Gestion Quiz</w:t>
-                  </w:r>
-                </w:p>
-              </w:txbxContent>
-            </v:textbox>
-          </v:shape>
-        </w:pict>
-      </w:r>
-      <w:r>
-        <w:rPr>
-          <w:noProof/>
-          <w:sz w:val="40"/>
-          <w:lang w:eastAsia="fr-FR"/>
-        </w:rPr>
-        <w:pict>
-          <v:shape id="_x0000_s1111" type="#_x0000_t202" style="position:absolute;left:0;text-align:left;margin-left:89.65pt;margin-top:-22.85pt;width:105pt;height:37.5pt;z-index:251715584;mso-position-horizontal-relative:text;mso-position-vertical-relative:text" filled="f" stroked="f">
-            <v:textbox>
-              <w:txbxContent>
-                <w:p>
-                  <w:pPr>
-                    <w:rPr>
-                      <w:color w:val="FFFFFF" w:themeColor="background1"/>
-                      <w:sz w:val="56"/>
-                    </w:rPr>
-                  </w:pPr>
-                  <w:r>
-                    <w:rPr>
-                      <w:color w:val="FFFFFF" w:themeColor="background1"/>
-                      <w:sz w:val="56"/>
-                    </w:rPr>
-                    <w:t>Photo</w:t>
                   </w:r>
                 </w:p>
               </w:txbxContent>
@@ -7950,7 +7950,7 @@
 </file>
 
 <file path=customXml/itemProps1.xml><?xml version="1.0" encoding="utf-8"?>
-<ds:datastoreItem xmlns:ds="http://schemas.openxmlformats.org/officeDocument/2006/customXml" ds:itemID="{AFE9B4C7-1DF4-4A59-AE2D-3A5402537979}">
+<ds:datastoreItem xmlns:ds="http://schemas.openxmlformats.org/officeDocument/2006/customXml" ds:itemID="{146AEA96-9F3E-4696-8F80-0069D53FF70B}">
   <ds:schemaRefs>
     <ds:schemaRef ds:uri="http://schemas.openxmlformats.org/officeDocument/2006/bibliography"/>
   </ds:schemaRefs>

</xml_diff>